<commit_message>
Add file bai tap ss5 va fix bai tap ss1 -> ss4
</commit_message>
<xml_diff>
--- a/Bai_tap_va_thuc_hanh_ss1-ss4/Mô tả thuật toán chuyển đổi tiền tệ.docx
+++ b/Bai_tap_va_thuc_hanh_ss1-ss4/Mô tả thuật toán chuyển đổi tiền tệ.docx
@@ -185,7 +185,16 @@
           <w:szCs w:val="28"/>
         </w:rPr>
         <w:tab/>
-        <w:t>Print “Vnd”</w:t>
+        <w:t xml:space="preserve">Print </w:t>
+      </w:r>
+      <w:bookmarkStart w:id="0" w:name="_GoBack"/>
+      <w:bookmarkEnd w:id="0"/>
+      <w:r>
+        <w:rPr>
+          <w:sz w:val="28"/>
+          <w:szCs w:val="28"/>
+        </w:rPr>
+        <w:t>Vnd</w:t>
       </w:r>
     </w:p>
     <w:p>
@@ -290,8 +299,6 @@
           </wp:inline>
         </w:drawing>
       </w:r>
-      <w:bookmarkStart w:id="0" w:name="_GoBack"/>
-      <w:bookmarkEnd w:id="0"/>
     </w:p>
     <w:p/>
     <w:sectPr>
@@ -1190,7 +1197,7 @@
 </file>
 
 <file path=customXml/itemProps1.xml><?xml version="1.0" encoding="utf-8"?>
-<ds:datastoreItem xmlns:ds="http://schemas.openxmlformats.org/officeDocument/2006/customXml" ds:itemID="{8301BCA9-40CE-423C-9923-07F38B1804D8}">
+<ds:datastoreItem xmlns:ds="http://schemas.openxmlformats.org/officeDocument/2006/customXml" ds:itemID="{0983F7CD-B498-4F42-ABBA-A2A38FD597AE}">
   <ds:schemaRefs>
     <ds:schemaRef ds:uri="http://schemas.openxmlformats.org/officeDocument/2006/bibliography"/>
   </ds:schemaRefs>

</xml_diff>